<commit_message>
Now we have all 6 datasets ready
</commit_message>
<xml_diff>
--- a/ML_P4.docx
+++ b/ML_P4.docx
@@ -5870,23 +5870,17 @@
       </w:pPr>
       <w:r>
         <w:rPr>
-          <w:color w:val="000000"/>
-        </w:rPr>
-        <w:t>Manimala. (2017). </w:t>
-      </w:r>
-      <w:r>
-        <w:rPr>
           <w:i/>
           <w:iCs/>
           <w:color w:val="000000"/>
         </w:rPr>
-        <w:t>Boston House Prices</w:t>
+        <w:t>UCI Machine Learning Repository</w:t>
       </w:r>
       <w:r>
         <w:rPr>
           <w:color w:val="000000"/>
         </w:rPr>
-        <w:t>. Kaggle.com. https://www.kaggle.com/datasets/vikrishnan/boston-house-prices/data</w:t>
+        <w:t>. (2021). Uci.edu. https://archive.ics.uci.edu/dataset/53/iris</w:t>
       </w:r>
     </w:p>
     <w:p>
@@ -5902,7 +5896,7 @@
         <w:rPr>
           <w:color w:val="000000"/>
         </w:rPr>
-        <w:t>aleksandrapozorska. (2025, September 19). </w:t>
+        <w:t>Manimala. (2017). </w:t>
       </w:r>
       <w:r>
         <w:rPr>
@@ -5910,6 +5904,36 @@
           <w:iCs/>
           <w:color w:val="000000"/>
         </w:rPr>
+        <w:t>Boston House Prices</w:t>
+      </w:r>
+      <w:r>
+        <w:rPr>
+          <w:color w:val="000000"/>
+        </w:rPr>
+        <w:t>. Kaggle.com. https://www.kaggle.com/datasets/vikrishnan/boston-house-prices/data</w:t>
+      </w:r>
+    </w:p>
+    <w:p>
+      <w:pPr>
+        <w:pStyle w:val="NormalWeb"/>
+        <w:spacing w:before="0" w:beforeAutospacing="0" w:after="0" w:afterAutospacing="0" w:line="480" w:lineRule="atLeast"/>
+        <w:ind w:left="600" w:hanging="600"/>
+        <w:rPr>
+          <w:color w:val="000000"/>
+        </w:rPr>
+      </w:pPr>
+      <w:r>
+        <w:rPr>
+          <w:color w:val="000000"/>
+        </w:rPr>
+        <w:t>aleksandrapozorska. (2025, September 19). </w:t>
+      </w:r>
+      <w:r>
+        <w:rPr>
+          <w:i/>
+          <w:iCs/>
+          <w:color w:val="000000"/>
+        </w:rPr>
         <w:t>Boston House Prices | Regression</w:t>
       </w:r>
       <w:r>
@@ -5918,6 +5942,130 @@
         </w:rPr>
         <w:t>. Kaggle.com; Kaggle. https://www.kaggle.com/code/aleksandrapozorska/boston-house-prices-regression/notebook</w:t>
       </w:r>
+    </w:p>
+    <w:p>
+      <w:pPr>
+        <w:pStyle w:val="NormalWeb"/>
+        <w:spacing w:before="0" w:beforeAutospacing="0" w:after="0" w:afterAutospacing="0" w:line="480" w:lineRule="atLeast"/>
+        <w:ind w:left="600" w:hanging="600"/>
+        <w:rPr>
+          <w:color w:val="000000"/>
+        </w:rPr>
+      </w:pPr>
+      <w:r>
+        <w:rPr>
+          <w:color w:val="000000"/>
+        </w:rPr>
+        <w:t>Mehmet Akturk. (2020). </w:t>
+      </w:r>
+      <w:r>
+        <w:rPr>
+          <w:i/>
+          <w:iCs/>
+          <w:color w:val="000000"/>
+        </w:rPr>
+        <w:t>Diabetes Dataset</w:t>
+      </w:r>
+      <w:r>
+        <w:rPr>
+          <w:color w:val="000000"/>
+        </w:rPr>
+        <w:t>. Kaggle.com. https://www.kaggle.com/datasets/mathchi/diabetes-data-set</w:t>
+      </w:r>
+    </w:p>
+    <w:p>
+      <w:pPr>
+        <w:pStyle w:val="NormalWeb"/>
+        <w:spacing w:before="0" w:beforeAutospacing="0" w:after="0" w:afterAutospacing="0" w:line="480" w:lineRule="atLeast"/>
+        <w:ind w:left="600" w:hanging="600"/>
+        <w:rPr>
+          <w:color w:val="000000"/>
+        </w:rPr>
+      </w:pPr>
+      <w:r>
+        <w:rPr>
+          <w:i/>
+          <w:iCs/>
+          <w:color w:val="000000"/>
+        </w:rPr>
+        <w:t>UCI Machine Learning Repository</w:t>
+      </w:r>
+      <w:r>
+        <w:rPr>
+          <w:color w:val="000000"/>
+        </w:rPr>
+        <w:t>. (2023). Uci.edu. https://archive.ics.uci.edu/dataset/186/wine+quality</w:t>
+      </w:r>
+    </w:p>
+    <w:p>
+      <w:pPr>
+        <w:pStyle w:val="NormalWeb"/>
+        <w:spacing w:before="0" w:beforeAutospacing="0" w:after="0" w:afterAutospacing="0" w:line="480" w:lineRule="atLeast"/>
+        <w:ind w:left="600" w:hanging="600"/>
+        <w:rPr>
+          <w:color w:val="000000"/>
+        </w:rPr>
+      </w:pPr>
+      <w:r>
+        <w:rPr>
+          <w:color w:val="000000"/>
+        </w:rPr>
+        <w:t>Bhavik Jikadara. (2023). </w:t>
+      </w:r>
+      <w:r>
+        <w:rPr>
+          <w:i/>
+          <w:iCs/>
+          <w:color w:val="000000"/>
+        </w:rPr>
+        <w:t>Car Price Prediction Dataset</w:t>
+      </w:r>
+      <w:r>
+        <w:rPr>
+          <w:color w:val="000000"/>
+        </w:rPr>
+        <w:t>. Kaggle.com. https://www.kaggle.com/datasets/bhavikjikadara/car-price-prediction-dataset</w:t>
+      </w:r>
+    </w:p>
+    <w:p>
+      <w:pPr>
+        <w:pStyle w:val="NormalWeb"/>
+        <w:spacing w:before="0" w:beforeAutospacing="0" w:after="0" w:afterAutospacing="0" w:line="480" w:lineRule="atLeast"/>
+        <w:ind w:left="600" w:hanging="600"/>
+        <w:rPr>
+          <w:color w:val="000000"/>
+        </w:rPr>
+      </w:pPr>
+      <w:r>
+        <w:rPr>
+          <w:i/>
+          <w:iCs/>
+          <w:color w:val="000000"/>
+        </w:rPr>
+        <w:t>UCI Machine Learning Repository</w:t>
+      </w:r>
+      <w:r>
+        <w:rPr>
+          <w:color w:val="000000"/>
+        </w:rPr>
+        <w:t>. (2019). Uci.edu. https://archive.ics.uci.edu/dataset/165/concrete+compressive+strength</w:t>
+      </w:r>
+    </w:p>
+    <w:p>
+      <w:pPr>
+        <w:pStyle w:val="NormalWeb"/>
+        <w:rPr>
+          <w:color w:val="000000"/>
+        </w:rPr>
+      </w:pPr>
+    </w:p>
+    <w:p>
+      <w:pPr>
+        <w:pStyle w:val="NormalWeb"/>
+        <w:rPr>
+          <w:color w:val="000000"/>
+        </w:rPr>
+      </w:pPr>
     </w:p>
     <w:p>
       <w:pPr>

</xml_diff>